<commit_message>
update to visuals fx
- add fx for mystery box
- need to fix Collisons after box is picked up
- updated main menu visual styles
</commit_message>
<xml_diff>
--- a/Capstone Presentation Outline.docx
+++ b/Capstone Presentation Outline.docx
@@ -101,13 +101,8 @@
         </w:numPr>
         <w:spacing w:line="240" w:lineRule="auto"/>
       </w:pPr>
-      <w:proofErr w:type="gramStart"/>
       <w:r>
-        <w:t>Introduce</w:t>
-      </w:r>
-      <w:proofErr w:type="gramEnd"/>
-      <w:r>
-        <w:t xml:space="preserve"> myself and the project, Candy Rush Grand Prix.</w:t>
+        <w:t>Introduce myself and the project, Candy Rush Grand Prix.</w:t>
       </w:r>
     </w:p>
     <w:p>
@@ -380,7 +375,13 @@
         <w:spacing w:line="240" w:lineRule="auto"/>
       </w:pPr>
       <w:r>
-        <w:t>HDMI cable for connecting to the presentation display.</w:t>
+        <w:t>HDMI cable for connecting to the presentation display</w:t>
+      </w:r>
+      <w:r>
+        <w:t xml:space="preserve"> and audio</w:t>
+      </w:r>
+      <w:r>
+        <w:t>.</w:t>
       </w:r>
     </w:p>
     <w:p>
@@ -404,7 +405,13 @@
         <w:spacing w:line="240" w:lineRule="auto"/>
       </w:pPr>
       <w:r>
-        <w:t>Controller for live gameplay demonstration (optional).</w:t>
+        <w:t>Controller for live gameplay demonstration (optional</w:t>
+      </w:r>
+      <w:r>
+        <w:t>, I have my own so I’ll bring it</w:t>
+      </w:r>
+      <w:r>
+        <w:t>).</w:t>
       </w:r>
     </w:p>
     <w:p>
@@ -3209,6 +3216,7 @@
   <w:style w:type="character" w:default="1" w:styleId="DefaultParagraphFont">
     <w:name w:val="Default Paragraph Font"/>
     <w:uiPriority w:val="1"/>
+    <w:semiHidden/>
     <w:unhideWhenUsed/>
   </w:style>
   <w:style w:type="table" w:default="1" w:styleId="TableNormal">

</xml_diff>